<commit_message>
+ there is still a issue onEMFCompare + one part inside run handled. implementation cont.
</commit_message>
<xml_diff>
--- a/Sources/com.modelwriter.architecture.textconnectors.docx.genparser/testdata/RunManipulatorTest.docx
+++ b/Sources/com.modelwriter.architecture.textconnectors.docx.genparser/testdata/RunManipulatorTest.docx
@@ -7,7 +7,10 @@
         <w:rPr>
           <w:b/>
         </w:rPr>
-        <w:t>Primary Actor : Stu</w:t>
+        <w:t xml:space="preserve">Primary Actor : </w:t>
+      </w:r>
+      <w:r>
+        <w:t>Stu</w:t>
       </w:r>
       <w:r>
         <w:t>de</w:t>
@@ -16,28 +19,10 @@
         <w:rPr>
           <w:b/>
         </w:rPr>
-        <w:t>nt, Ins</w:t>
+        <w:t>nt, Inst,Lec,M</w:t>
       </w:r>
       <w:r>
-        <w:t>truc</w:t>
-      </w:r>
-      <w:r>
-        <w:rPr>
-          <w:b/>
-        </w:rPr>
-        <w:t>tor, Lec</w:t>
-      </w:r>
-      <w:r>
-        <w:t>tur</w:t>
-      </w:r>
-      <w:r>
-        <w:rPr>
-          <w:b/>
-        </w:rPr>
-        <w:t>er, Me</w:t>
-      </w:r>
-      <w:r>
-        <w:t>r</w:t>
+        <w:t>e</w:t>
       </w:r>
     </w:p>
     <w:sectPr>

</xml_diff>

<commit_message>
+ connections between parser and run maipulater done.     handleBoldKeyValuePairs impl. cont.
</commit_message>
<xml_diff>
--- a/Sources/com.modelwriter.architecture.textconnectors.docx.genparser/testdata/RunManipulatorTest.docx
+++ b/Sources/com.modelwriter.architecture.textconnectors.docx.genparser/testdata/RunManipulatorTest.docx
@@ -3,6 +3,19 @@
 <w:document xmlns:wpc="http://schemas.microsoft.com/office/word/2010/wordprocessingCanvas" xmlns:mc="http://schemas.openxmlformats.org/markup-compatibility/2006" xmlns:o="urn:schemas-microsoft-com:office:office" xmlns:r="http://schemas.openxmlformats.org/officeDocument/2006/relationships" xmlns:m="http://schemas.openxmlformats.org/officeDocument/2006/math" xmlns:v="urn:schemas-microsoft-com:vml" xmlns:wp14="http://schemas.microsoft.com/office/word/2010/wordprocessingDrawing" xmlns:wp="http://schemas.openxmlformats.org/drawingml/2006/wordprocessingDrawing" xmlns:w10="urn:schemas-microsoft-com:office:word" xmlns:w="http://schemas.openxmlformats.org/wordprocessingml/2006/main" xmlns:w14="http://schemas.microsoft.com/office/word/2010/wordml" xmlns:w15="http://schemas.microsoft.com/office/word/2012/wordml" xmlns:wpg="http://schemas.microsoft.com/office/word/2010/wordprocessingGroup" xmlns:wpi="http://schemas.microsoft.com/office/word/2010/wordprocessingInk" xmlns:wne="http://schemas.microsoft.com/office/word/2006/wordml" xmlns:wps="http://schemas.microsoft.com/office/word/2010/wordprocessingShape" mc:Ignorable="w14 w15 wp14">
   <w:body>
     <w:p>
+      <w:pPr>
+        <w:pStyle w:val="Heading1"/>
+      </w:pPr>
+      <w:r>
+        <w:t>Heading</w:t>
+      </w:r>
+    </w:p>
+    <w:p>
+      <w:pPr>
+        <w:rPr>
+          <w:b/>
+        </w:rPr>
+      </w:pPr>
       <w:r>
         <w:rPr>
           <w:b/>
@@ -13,16 +26,19 @@
         <w:t>Stu</w:t>
       </w:r>
       <w:r>
-        <w:t>de</w:t>
+        <w:rPr>
+          <w:b/>
+        </w:rPr>
+        <w:t xml:space="preserve">dent,Qwe, </w:t>
+      </w:r>
+      <w:r>
+        <w:t>Rt</w:t>
       </w:r>
       <w:r>
         <w:rPr>
           <w:b/>
         </w:rPr>
-        <w:t>nt, Inst,Lec,M</w:t>
-      </w:r>
-      <w:r>
-        <w:t>e</w:t>
+        <w:t>y,Yuı</w:t>
       </w:r>
     </w:p>
     <w:sectPr>
@@ -428,6 +444,31 @@
   <w:style w:type="paragraph" w:default="1" w:styleId="Normal">
     <w:name w:val="Normal"/>
     <w:qFormat/>
+    <w:rsid w:val="00AA2034"/>
+    <w:pPr>
+      <w:spacing w:line="254" w:lineRule="auto"/>
+    </w:pPr>
+  </w:style>
+  <w:style w:type="paragraph" w:styleId="Heading1">
+    <w:name w:val="heading 1"/>
+    <w:basedOn w:val="Normal"/>
+    <w:next w:val="Normal"/>
+    <w:link w:val="Heading1Char"/>
+    <w:uiPriority w:val="9"/>
+    <w:qFormat/>
+    <w:rsid w:val="00E11426"/>
+    <w:pPr>
+      <w:keepNext/>
+      <w:keepLines/>
+      <w:spacing w:before="240" w:after="0"/>
+      <w:outlineLvl w:val="0"/>
+    </w:pPr>
+    <w:rPr>
+      <w:rFonts w:asciiTheme="majorHAnsi" w:eastAsiaTheme="majorEastAsia" w:hAnsiTheme="majorHAnsi" w:cstheme="majorBidi"/>
+      <w:color w:val="2E74B5" w:themeColor="accent1" w:themeShade="BF"/>
+      <w:sz w:val="32"/>
+      <w:szCs w:val="32"/>
+    </w:rPr>
   </w:style>
   <w:style w:type="character" w:default="1" w:styleId="DefaultParagraphFont">
     <w:name w:val="Default Paragraph Font"/>
@@ -455,6 +496,19 @@
     <w:uiPriority w:val="99"/>
     <w:semiHidden/>
     <w:unhideWhenUsed/>
+  </w:style>
+  <w:style w:type="character" w:customStyle="1" w:styleId="Heading1Char">
+    <w:name w:val="Heading 1 Char"/>
+    <w:basedOn w:val="DefaultParagraphFont"/>
+    <w:link w:val="Heading1"/>
+    <w:uiPriority w:val="9"/>
+    <w:rsid w:val="00E11426"/>
+    <w:rPr>
+      <w:rFonts w:asciiTheme="majorHAnsi" w:eastAsiaTheme="majorEastAsia" w:hAnsiTheme="majorHAnsi" w:cstheme="majorBidi"/>
+      <w:color w:val="2E74B5" w:themeColor="accent1" w:themeShade="BF"/>
+      <w:sz w:val="32"/>
+      <w:szCs w:val="32"/>
+    </w:rPr>
   </w:style>
 </w:styles>
 </file>

</xml_diff>